<commit_message>
Actualitzat amb intent de part final
</commit_message>
<xml_diff>
--- a/NodeJS_CésarMontero.docx
+++ b/NodeJS_CésarMontero.docx
@@ -246,7 +246,21 @@
             <w:color w:val="1155CC"/>
             <w:u w:val="single"/>
           </w:rPr>
-          <w:t>https://docs.microsoft.com/ca-es/learn/modules/build-web-api-nodejs-express/</w:t>
+          <w:t>https://docs.microsoft.com/ca-es/learn/modules/b</w:t>
+        </w:r>
+        <w:r>
+          <w:rPr>
+            <w:color w:val="1155CC"/>
+            <w:u w:val="single"/>
+          </w:rPr>
+          <w:t>u</w:t>
+        </w:r>
+        <w:r>
+          <w:rPr>
+            <w:color w:val="1155CC"/>
+            <w:u w:val="single"/>
+          </w:rPr>
+          <w:t>ild-web-api-nodejs-express/</w:t>
         </w:r>
       </w:hyperlink>
     </w:p>
@@ -1877,6 +1891,58 @@
     </w:p>
     <w:p>
       <w:pPr>
+        <w:spacing w:after="200"/>
+        <w:jc w:val="both"/>
+        <w:rPr>
+          <w:i/>
+          <w:iCs/>
+          <w:color w:val="000000" w:themeColor="text1"/>
+          <w:lang w:val="es-ES"/>
+        </w:rPr>
+      </w:pPr>
+      <w:proofErr w:type="spellStart"/>
+      <w:r>
+        <w:rPr>
+          <w:i/>
+          <w:iCs/>
+          <w:color w:val="000000" w:themeColor="text1"/>
+          <w:lang w:val="es-ES"/>
+        </w:rPr>
+        <w:t>Req</w:t>
+      </w:r>
+      <w:proofErr w:type="spellEnd"/>
+      <w:r>
+        <w:rPr>
+          <w:i/>
+          <w:iCs/>
+          <w:color w:val="000000" w:themeColor="text1"/>
+          <w:lang w:val="es-ES"/>
+        </w:rPr>
+        <w:t xml:space="preserve"> es el parámetro que se utiliza para la solicitud entrante. Contiene tanto los encabezados de solicitud como la dirección URL de llamada. Res, en cambio, es la secuencia de respuesta. Se utiliza para escribir información como encabezados y datos que devolver al cliente. Por último, </w:t>
+      </w:r>
+      <w:proofErr w:type="spellStart"/>
+      <w:r>
+        <w:rPr>
+          <w:i/>
+          <w:iCs/>
+          <w:color w:val="000000" w:themeColor="text1"/>
+          <w:lang w:val="es-ES"/>
+        </w:rPr>
+        <w:t>next</w:t>
+      </w:r>
+      <w:proofErr w:type="spellEnd"/>
+      <w:r>
+        <w:rPr>
+          <w:i/>
+          <w:iCs/>
+          <w:color w:val="000000" w:themeColor="text1"/>
+          <w:lang w:val="es-ES"/>
+        </w:rPr>
+        <w:t xml:space="preserve"> nos da el visto bueno y nos indica que la solicitud es correcta y lista para ser procesada.</w:t>
+      </w:r>
+    </w:p>
+    <w:p>
+      <w:pPr>
         <w:numPr>
           <w:ilvl w:val="0"/>
           <w:numId w:val="4"/>
@@ -2034,6 +2100,7 @@
         <w:jc w:val="both"/>
       </w:pPr>
       <w:r>
+        <w:lastRenderedPageBreak/>
         <w:t xml:space="preserve">Un cop hàgiu fet tot això, podeu fer un últim push. Recordeu penjar al </w:t>
       </w:r>
       <w:proofErr w:type="spellStart"/>
@@ -2348,6 +2415,7 @@
           <w:rFonts w:ascii="Courier New" w:eastAsia="Courier New" w:hAnsi="Courier New" w:cs="Courier New"/>
           <w:color w:val="393A34"/>
         </w:rPr>
+        <w:lastRenderedPageBreak/>
         <w:t>npm</w:t>
       </w:r>
       <w:proofErr w:type="spellEnd"/>
@@ -2432,7 +2500,6 @@
         </w:rPr>
       </w:pPr>
       <w:r>
-        <w:lastRenderedPageBreak/>
         <w:t xml:space="preserve">Mireu com han canviat els fitxers </w:t>
       </w:r>
       <w:proofErr w:type="spellStart"/>
@@ -3621,6 +3688,7 @@
         </w:rPr>
       </w:pPr>
       <w:r>
+        <w:lastRenderedPageBreak/>
         <w:t xml:space="preserve">Cal importar la classe </w:t>
       </w:r>
       <w:proofErr w:type="spellStart"/>
@@ -4012,7 +4080,6 @@
           <w:sz w:val="21"/>
           <w:szCs w:val="21"/>
         </w:rPr>
-        <w:lastRenderedPageBreak/>
         <w:t>})</w:t>
       </w:r>
     </w:p>

</xml_diff>